<commit_message>
pridane semicolon a out snad
</commit_message>
<xml_diff>
--- a/Non-source/grammar_nazi.docx
+++ b/Non-source/grammar_nazi.docx
@@ -96,7 +96,15 @@
           <w:b/>
           <w:lang w:val="sk-SK"/>
         </w:rPr>
-        <w:t>C -</w:t>
+        <w:t xml:space="preserve">C </w:t>
+      </w:r>
+      <w:r>
+        <w:rPr>
+          <w:rFonts w:ascii="Arial" w:hAnsi="Arial" w:cs="Arial"/>
+          <w:b/>
+          <w:lang w:val="sk-SK"/>
+        </w:rPr>
+        <w:t>–</w:t>
       </w:r>
       <w:r>
         <w:rPr>
@@ -120,6 +128,30 @@
           <w:b/>
           <w:lang w:val="sk-SK"/>
         </w:rPr>
+        <w:t>AC –</w:t>
+      </w:r>
+      <w:r>
+        <w:rPr>
+          <w:rFonts w:ascii="Arial" w:hAnsi="Arial" w:cs="Arial"/>
+          <w:lang w:val="sk-SK"/>
+        </w:rPr>
+        <w:t xml:space="preserve"> after class</w:t>
+      </w:r>
+    </w:p>
+    <w:p>
+      <w:pPr>
+        <w:spacing w:after="0"/>
+        <w:rPr>
+          <w:rFonts w:ascii="Arial" w:hAnsi="Arial" w:cs="Arial"/>
+          <w:lang w:val="sk-SK"/>
+        </w:rPr>
+      </w:pPr>
+      <w:r>
+        <w:rPr>
+          <w:rFonts w:ascii="Arial" w:hAnsi="Arial" w:cs="Arial"/>
+          <w:b/>
+          <w:lang w:val="sk-SK"/>
+        </w:rPr>
         <w:t>F</w:t>
       </w:r>
       <w:r>
@@ -288,14 +320,14 @@
           <w:b/>
           <w:lang w:val="sk-SK"/>
         </w:rPr>
-        <w:t>AC –</w:t>
-      </w:r>
-      <w:r>
-        <w:rPr>
-          <w:rFonts w:ascii="Arial" w:hAnsi="Arial" w:cs="Arial"/>
-          <w:lang w:val="sk-SK"/>
-        </w:rPr>
-        <w:t xml:space="preserve"> after class</w:t>
+        <w:t xml:space="preserve">DEFS </w:t>
+      </w:r>
+      <w:r>
+        <w:rPr>
+          <w:rFonts w:ascii="Arial" w:hAnsi="Arial" w:cs="Arial"/>
+          <w:lang w:val="sk-SK"/>
+        </w:rPr>
+        <w:t>– definícia statickej premennej</w:t>
       </w:r>
     </w:p>
     <w:p>
@@ -312,30 +344,31 @@
           <w:b/>
           <w:lang w:val="sk-SK"/>
         </w:rPr>
-        <w:t xml:space="preserve">DEFS </w:t>
-      </w:r>
-      <w:r>
-        <w:rPr>
-          <w:rFonts w:ascii="Arial" w:hAnsi="Arial" w:cs="Arial"/>
-          <w:lang w:val="sk-SK"/>
-        </w:rPr>
-        <w:t>– definícia statickej premennej</w:t>
-      </w:r>
-    </w:p>
-    <w:p>
-      <w:pPr>
-        <w:spacing w:after="0"/>
-        <w:rPr>
-          <w:rFonts w:ascii="Arial" w:hAnsi="Arial" w:cs="Arial"/>
-          <w:lang w:val="sk-SK"/>
-        </w:rPr>
-      </w:pPr>
-      <w:r>
+        <w:t>DEFC</w:t>
+      </w:r>
+      <w:r>
+        <w:rPr>
+          <w:rFonts w:ascii="Arial" w:hAnsi="Arial" w:cs="Arial"/>
+          <w:lang w:val="sk-SK"/>
+        </w:rPr>
+        <w:t xml:space="preserve"> – definícia lokálnej premennej</w:t>
+      </w:r>
+    </w:p>
+    <w:p>
+      <w:pPr>
+        <w:spacing w:after="0"/>
         <w:rPr>
           <w:rFonts w:ascii="Arial" w:hAnsi="Arial" w:cs="Arial"/>
           <w:b/>
           <w:lang w:val="sk-SK"/>
         </w:rPr>
+      </w:pPr>
+      <w:r>
+        <w:rPr>
+          <w:rFonts w:ascii="Arial" w:hAnsi="Arial" w:cs="Arial"/>
+          <w:b/>
+          <w:lang w:val="sk-SK"/>
+        </w:rPr>
         <w:t xml:space="preserve">I </w:t>
       </w:r>
       <w:r>
@@ -343,8 +376,41 @@
           <w:rFonts w:ascii="Arial" w:hAnsi="Arial" w:cs="Arial"/>
           <w:lang w:val="sk-SK"/>
         </w:rPr>
-        <w:t>- inicializácia</w:t>
-      </w:r>
+        <w:t>–</w:t>
+      </w:r>
+      <w:r>
+        <w:rPr>
+          <w:rFonts w:ascii="Arial" w:hAnsi="Arial" w:cs="Arial"/>
+          <w:lang w:val="sk-SK"/>
+        </w:rPr>
+        <w:t xml:space="preserve"> inicializácia</w:t>
+      </w:r>
+    </w:p>
+    <w:p>
+      <w:pPr>
+        <w:spacing w:after="0"/>
+        <w:rPr>
+          <w:rFonts w:ascii="Arial" w:hAnsi="Arial" w:cs="Arial"/>
+          <w:lang w:val="sk-SK"/>
+        </w:rPr>
+      </w:pPr>
+      <w:r>
+        <w:rPr>
+          <w:rFonts w:ascii="Arial" w:hAnsi="Arial" w:cs="Arial"/>
+          <w:b/>
+          <w:lang w:val="sk-SK"/>
+        </w:rPr>
+        <w:t>OUT</w:t>
+      </w:r>
+      <w:r>
+        <w:rPr>
+          <w:rFonts w:ascii="Arial" w:hAnsi="Arial" w:cs="Arial"/>
+          <w:lang w:val="sk-SK"/>
+        </w:rPr>
+        <w:t xml:space="preserve"> - output</w:t>
+      </w:r>
+      <w:bookmarkStart w:id="0" w:name="_GoBack"/>
+      <w:bookmarkEnd w:id="0"/>
     </w:p>
     <w:p>
       <w:pPr>
@@ -595,6 +661,131 @@
           <w:rFonts w:ascii="Arial" w:hAnsi="Arial" w:cs="Arial"/>
           <w:lang w:val="sk-SK"/>
         </w:rPr>
+        <w:t xml:space="preserve"> </w:t>
+      </w:r>
+      <w:r>
+        <w:rPr>
+          <w:rFonts w:ascii="Arial" w:hAnsi="Arial" w:cs="Arial"/>
+        </w:rPr>
+        <w:t xml:space="preserve">{ </w:t>
+      </w:r>
+      <w:r>
+        <w:rPr>
+          <w:rFonts w:ascii="Arial" w:hAnsi="Arial" w:cs="Arial"/>
+          <w:lang w:val="sk-SK"/>
+        </w:rPr>
+        <w:t>AC</w:t>
+      </w:r>
+      <w:r>
+        <w:rPr>
+          <w:rFonts w:ascii="Arial" w:hAnsi="Arial" w:cs="Arial"/>
+          <w:lang w:val="sk-SK"/>
+        </w:rPr>
+        <w:t xml:space="preserve"> }</w:t>
+      </w:r>
+      <w:r>
+        <w:rPr>
+          <w:rFonts w:ascii="Arial" w:hAnsi="Arial" w:cs="Arial"/>
+          <w:lang w:val="sk-SK"/>
+        </w:rPr>
+        <w:tab/>
+      </w:r>
+      <w:r>
+        <w:rPr>
+          <w:rFonts w:ascii="Arial" w:hAnsi="Arial" w:cs="Arial"/>
+          <w:lang w:val="sk-SK"/>
+        </w:rPr>
+        <w:tab/>
+        <w:t>//</w:t>
+      </w:r>
+      <w:r>
+        <w:rPr>
+          <w:rFonts w:ascii="Arial" w:hAnsi="Arial" w:cs="Arial"/>
+          <w:lang w:val="sk-SK"/>
+        </w:rPr>
+        <w:t xml:space="preserve"> </w:t>
+      </w:r>
+      <w:r>
+        <w:rPr>
+          <w:rFonts w:ascii="Arial" w:hAnsi="Arial" w:cs="Arial"/>
+          <w:lang w:val="sk-SK"/>
+        </w:rPr>
+        <w:t xml:space="preserve">class má povinný terminál </w:t>
+      </w:r>
+      <w:r>
+        <w:rPr>
+          <w:rFonts w:ascii="Arial" w:hAnsi="Arial" w:cs="Arial"/>
+          <w:b/>
+          <w:lang w:val="sk-SK"/>
+        </w:rPr>
+        <w:t>class</w:t>
+      </w:r>
+    </w:p>
+    <w:p>
+      <w:pPr>
+        <w:spacing w:after="0"/>
+        <w:ind w:left="2832" w:firstLine="3"/>
+        <w:rPr>
+          <w:rFonts w:ascii="Arial" w:hAnsi="Arial" w:cs="Arial"/>
+          <w:lang w:val="sk-SK"/>
+        </w:rPr>
+      </w:pPr>
+      <w:r>
+        <w:rPr>
+          <w:rFonts w:ascii="Arial" w:hAnsi="Arial" w:cs="Arial"/>
+          <w:lang w:val="sk-SK"/>
+        </w:rPr>
+        <w:t>//</w:t>
+      </w:r>
+      <w:r>
+        <w:rPr>
+          <w:rFonts w:ascii="Arial" w:hAnsi="Arial" w:cs="Arial"/>
+          <w:lang w:val="sk-SK"/>
+        </w:rPr>
+        <w:t xml:space="preserve"> </w:t>
+      </w:r>
+      <w:r>
+        <w:rPr>
+          <w:rFonts w:ascii="Arial" w:hAnsi="Arial" w:cs="Arial"/>
+          <w:lang w:val="sk-SK"/>
+        </w:rPr>
+        <w:t xml:space="preserve">za class môže nasledovať buď funkcia(e) alebo definícia </w:t>
+      </w:r>
+      <w:r>
+        <w:rPr>
+          <w:rFonts w:ascii="Arial" w:hAnsi="Arial" w:cs="Arial"/>
+          <w:lang w:val="sk-SK"/>
+        </w:rPr>
+        <w:t xml:space="preserve">statickej </w:t>
+      </w:r>
+      <w:r>
+        <w:rPr>
+          <w:rFonts w:ascii="Arial" w:hAnsi="Arial" w:cs="Arial"/>
+          <w:lang w:val="sk-SK"/>
+        </w:rPr>
+        <w:t>premennej</w:t>
+      </w:r>
+    </w:p>
+    <w:p>
+      <w:pPr>
+        <w:spacing w:after="0"/>
+        <w:rPr>
+          <w:rFonts w:ascii="Arial" w:hAnsi="Arial" w:cs="Arial"/>
+          <w:lang w:val="sk-SK"/>
+        </w:rPr>
+      </w:pPr>
+      <w:r>
+        <w:rPr>
+          <w:rFonts w:ascii="Arial" w:hAnsi="Arial" w:cs="Arial"/>
+          <w:lang w:val="sk-SK"/>
+        </w:rPr>
+        <w:t>AC -&gt; F</w:t>
+      </w:r>
+      <w:r>
+        <w:rPr>
+          <w:rFonts w:ascii="Arial" w:hAnsi="Arial" w:cs="Arial"/>
+          <w:lang w:val="sk-SK"/>
+        </w:rPr>
         <w:t xml:space="preserve"> AC</w:t>
       </w:r>
       <w:r>
@@ -610,6 +801,162 @@
           <w:lang w:val="sk-SK"/>
         </w:rPr>
         <w:tab/>
+      </w:r>
+      <w:r>
+        <w:rPr>
+          <w:rFonts w:ascii="Arial" w:hAnsi="Arial" w:cs="Arial"/>
+          <w:lang w:val="sk-SK"/>
+        </w:rPr>
+        <w:tab/>
+      </w:r>
+      <w:r>
+        <w:rPr>
+          <w:rFonts w:ascii="Arial" w:hAnsi="Arial" w:cs="Arial"/>
+          <w:lang w:val="sk-SK"/>
+        </w:rPr>
+        <w:t xml:space="preserve">// </w:t>
+      </w:r>
+      <w:r>
+        <w:rPr>
+          <w:rFonts w:ascii="Arial" w:hAnsi="Arial" w:cs="Arial"/>
+          <w:lang w:val="sk-SK"/>
+        </w:rPr>
+        <w:t xml:space="preserve">za Classou </w:t>
+      </w:r>
+      <w:r>
+        <w:rPr>
+          <w:rFonts w:ascii="Arial" w:hAnsi="Arial" w:cs="Arial"/>
+          <w:lang w:val="sk-SK"/>
+        </w:rPr>
+        <w:t xml:space="preserve">je </w:t>
+      </w:r>
+      <w:r>
+        <w:rPr>
+          <w:rFonts w:ascii="Arial" w:hAnsi="Arial" w:cs="Arial"/>
+          <w:lang w:val="sk-SK"/>
+        </w:rPr>
+        <w:t xml:space="preserve"> definovaná aspoň 1 funkcia</w:t>
+      </w:r>
+      <w:r>
+        <w:rPr>
+          <w:rFonts w:ascii="Arial" w:hAnsi="Arial" w:cs="Arial"/>
+          <w:lang w:val="sk-SK"/>
+        </w:rPr>
+        <w:tab/>
+      </w:r>
+    </w:p>
+    <w:p>
+      <w:pPr>
+        <w:spacing w:after="0"/>
+        <w:rPr>
+          <w:rFonts w:ascii="Arial" w:hAnsi="Arial" w:cs="Arial"/>
+          <w:lang w:val="sk-SK"/>
+        </w:rPr>
+      </w:pPr>
+      <w:r>
+        <w:rPr>
+          <w:rFonts w:ascii="Arial" w:hAnsi="Arial" w:cs="Arial"/>
+          <w:lang w:val="sk-SK"/>
+        </w:rPr>
+        <w:t xml:space="preserve">AC -&gt; </w:t>
+      </w:r>
+      <w:r>
+        <w:rPr>
+          <w:rFonts w:ascii="Arial" w:hAnsi="Arial" w:cs="Arial"/>
+          <w:lang w:val="sk-SK"/>
+        </w:rPr>
+        <w:t>DEFS</w:t>
+      </w:r>
+      <w:r>
+        <w:rPr>
+          <w:rFonts w:ascii="Arial" w:hAnsi="Arial" w:cs="Arial"/>
+          <w:lang w:val="sk-SK"/>
+        </w:rPr>
+        <w:t xml:space="preserve"> AC</w:t>
+      </w:r>
+      <w:r>
+        <w:rPr>
+          <w:rFonts w:ascii="Arial" w:hAnsi="Arial" w:cs="Arial"/>
+          <w:lang w:val="sk-SK"/>
+        </w:rPr>
+        <w:tab/>
+      </w:r>
+      <w:r>
+        <w:rPr>
+          <w:rFonts w:ascii="Arial" w:hAnsi="Arial" w:cs="Arial"/>
+          <w:lang w:val="sk-SK"/>
+        </w:rPr>
+        <w:tab/>
+        <w:t>// globalna (staticka) premenna môže byť dekl. i za funkciou</w:t>
+      </w:r>
+    </w:p>
+    <w:p>
+      <w:pPr>
+        <w:spacing w:after="0"/>
+        <w:rPr>
+          <w:rFonts w:ascii="Arial" w:hAnsi="Arial" w:cs="Arial"/>
+          <w:lang w:val="sk-SK"/>
+        </w:rPr>
+      </w:pPr>
+      <w:r>
+        <w:rPr>
+          <w:rFonts w:ascii="Arial" w:hAnsi="Arial" w:cs="Arial"/>
+          <w:lang w:val="sk-SK"/>
+        </w:rPr>
+        <w:t>AC -&gt; ε</w:t>
+      </w:r>
+      <w:r>
+        <w:rPr>
+          <w:rFonts w:ascii="Arial" w:hAnsi="Arial" w:cs="Arial"/>
+          <w:lang w:val="sk-SK"/>
+        </w:rPr>
+        <w:tab/>
+      </w:r>
+      <w:r>
+        <w:rPr>
+          <w:rFonts w:ascii="Arial" w:hAnsi="Arial" w:cs="Arial"/>
+          <w:lang w:val="sk-SK"/>
+        </w:rPr>
+        <w:tab/>
+      </w:r>
+      <w:r>
+        <w:rPr>
+          <w:rFonts w:ascii="Arial" w:hAnsi="Arial" w:cs="Arial"/>
+          <w:lang w:val="sk-SK"/>
+        </w:rPr>
+        <w:tab/>
+      </w:r>
+    </w:p>
+    <w:p>
+      <w:pPr>
+        <w:spacing w:after="0"/>
+        <w:rPr>
+          <w:rFonts w:ascii="Arial" w:hAnsi="Arial" w:cs="Arial"/>
+          <w:lang w:val="sk-SK"/>
+        </w:rPr>
+      </w:pPr>
+    </w:p>
+    <w:p>
+      <w:pPr>
+        <w:spacing w:after="0"/>
+        <w:rPr>
+          <w:rFonts w:ascii="Arial" w:hAnsi="Arial" w:cs="Arial"/>
+          <w:lang w:val="sk-SK"/>
+        </w:rPr>
+      </w:pPr>
+      <w:r>
+        <w:rPr>
+          <w:rFonts w:ascii="Arial" w:hAnsi="Arial" w:cs="Arial"/>
+          <w:lang w:val="sk-SK"/>
+        </w:rPr>
+        <w:t>DEFS -&gt; static type id I</w:t>
+      </w:r>
+      <w:r>
+        <w:rPr>
+          <w:rFonts w:ascii="Arial" w:hAnsi="Arial" w:cs="Arial"/>
+          <w:lang w:val="sk-SK"/>
+        </w:rPr>
+        <w:tab/>
         <w:t>//</w:t>
       </w:r>
       <w:r>
@@ -624,7 +971,7 @@
           <w:rFonts w:ascii="Arial" w:hAnsi="Arial" w:cs="Arial"/>
           <w:lang w:val="sk-SK"/>
         </w:rPr>
-        <w:t xml:space="preserve">class má povinný terminál </w:t>
+        <w:t xml:space="preserve">definicia je s povinnými terminálmi </w:t>
       </w:r>
       <w:r>
         <w:rPr>
@@ -632,23 +979,51 @@
           <w:b/>
           <w:lang w:val="sk-SK"/>
         </w:rPr>
-        <w:t>class</w:t>
-      </w:r>
-    </w:p>
-    <w:p>
-      <w:pPr>
-        <w:spacing w:after="0"/>
-        <w:ind w:left="2832" w:firstLine="3"/>
-        <w:rPr>
-          <w:rFonts w:ascii="Arial" w:hAnsi="Arial" w:cs="Arial"/>
-          <w:lang w:val="sk-SK"/>
-        </w:rPr>
-      </w:pPr>
-      <w:r>
-        <w:rPr>
-          <w:rFonts w:ascii="Arial" w:hAnsi="Arial" w:cs="Arial"/>
-          <w:lang w:val="sk-SK"/>
-        </w:rPr>
+        <w:t>static, type, id</w:t>
+      </w:r>
+    </w:p>
+    <w:p>
+      <w:pPr>
+        <w:spacing w:after="0"/>
+        <w:rPr>
+          <w:rFonts w:ascii="Arial" w:hAnsi="Arial" w:cs="Arial"/>
+          <w:lang w:val="sk-SK"/>
+        </w:rPr>
+      </w:pPr>
+      <w:r>
+        <w:rPr>
+          <w:rFonts w:ascii="Arial" w:hAnsi="Arial" w:cs="Arial"/>
+          <w:lang w:val="sk-SK"/>
+        </w:rPr>
+        <w:t xml:space="preserve">I -&gt; = </w:t>
+      </w:r>
+      <w:r>
+        <w:rPr>
+          <w:rFonts w:ascii="Arial" w:hAnsi="Arial" w:cs="Arial"/>
+          <w:lang w:val="sk-SK"/>
+        </w:rPr>
+        <w:t>E</w:t>
+      </w:r>
+      <w:r>
+        <w:rPr>
+          <w:rFonts w:ascii="Arial" w:hAnsi="Arial" w:cs="Arial"/>
+          <w:lang w:val="sk-SK"/>
+        </w:rPr>
+        <w:tab/>
+      </w:r>
+      <w:r>
+        <w:rPr>
+          <w:rFonts w:ascii="Arial" w:hAnsi="Arial" w:cs="Arial"/>
+          <w:lang w:val="sk-SK"/>
+        </w:rPr>
+        <w:tab/>
+      </w:r>
+      <w:r>
+        <w:rPr>
+          <w:rFonts w:ascii="Arial" w:hAnsi="Arial" w:cs="Arial"/>
+          <w:lang w:val="sk-SK"/>
+        </w:rPr>
+        <w:tab/>
         <w:t>//</w:t>
       </w:r>
       <w:r>
@@ -663,113 +1038,44 @@
           <w:rFonts w:ascii="Arial" w:hAnsi="Arial" w:cs="Arial"/>
           <w:lang w:val="sk-SK"/>
         </w:rPr>
-        <w:t xml:space="preserve">za class môže nasledovať buď funkcia(e) alebo definícia </w:t>
-      </w:r>
-      <w:r>
-        <w:rPr>
-          <w:rFonts w:ascii="Arial" w:hAnsi="Arial" w:cs="Arial"/>
-          <w:lang w:val="sk-SK"/>
-        </w:rPr>
-        <w:t xml:space="preserve">statickej </w:t>
-      </w:r>
-      <w:r>
-        <w:rPr>
-          <w:rFonts w:ascii="Arial" w:hAnsi="Arial" w:cs="Arial"/>
-          <w:lang w:val="sk-SK"/>
-        </w:rPr>
-        <w:t>premennej</w:t>
-      </w:r>
-    </w:p>
-    <w:p>
-      <w:pPr>
-        <w:spacing w:after="0"/>
-        <w:rPr>
-          <w:rFonts w:ascii="Arial" w:hAnsi="Arial" w:cs="Arial"/>
-          <w:lang w:val="sk-SK"/>
-        </w:rPr>
-      </w:pPr>
-      <w:r>
-        <w:rPr>
-          <w:rFonts w:ascii="Arial" w:hAnsi="Arial" w:cs="Arial"/>
-          <w:lang w:val="sk-SK"/>
-        </w:rPr>
-        <w:t>AC -&gt; F</w:t>
-      </w:r>
-      <w:r>
-        <w:rPr>
-          <w:rFonts w:ascii="Arial" w:hAnsi="Arial" w:cs="Arial"/>
-          <w:lang w:val="sk-SK"/>
-        </w:rPr>
-        <w:tab/>
-      </w:r>
-      <w:r>
-        <w:rPr>
-          <w:rFonts w:ascii="Arial" w:hAnsi="Arial" w:cs="Arial"/>
-          <w:lang w:val="sk-SK"/>
-        </w:rPr>
-        <w:tab/>
-      </w:r>
-      <w:r>
-        <w:rPr>
-          <w:rFonts w:ascii="Arial" w:hAnsi="Arial" w:cs="Arial"/>
-          <w:lang w:val="sk-SK"/>
-        </w:rPr>
-        <w:tab/>
-      </w:r>
-      <w:r>
-        <w:rPr>
-          <w:rFonts w:ascii="Arial" w:hAnsi="Arial" w:cs="Arial"/>
-          <w:lang w:val="sk-SK"/>
-        </w:rPr>
-        <w:tab/>
-      </w:r>
-    </w:p>
-    <w:p>
-      <w:pPr>
-        <w:spacing w:after="0"/>
-        <w:rPr>
-          <w:rFonts w:ascii="Arial" w:hAnsi="Arial" w:cs="Arial"/>
-          <w:lang w:val="sk-SK"/>
-        </w:rPr>
-      </w:pPr>
-      <w:r>
-        <w:rPr>
-          <w:rFonts w:ascii="Arial" w:hAnsi="Arial" w:cs="Arial"/>
-          <w:lang w:val="sk-SK"/>
-        </w:rPr>
-        <w:t xml:space="preserve">AC -&gt; </w:t>
-      </w:r>
-      <w:r>
-        <w:rPr>
-          <w:rFonts w:ascii="Arial" w:hAnsi="Arial" w:cs="Arial"/>
-          <w:lang w:val="sk-SK"/>
-        </w:rPr>
-        <w:t>DEFS</w:t>
-      </w:r>
-    </w:p>
-    <w:p>
-      <w:pPr>
-        <w:spacing w:after="0"/>
-        <w:rPr>
-          <w:rFonts w:ascii="Arial" w:hAnsi="Arial" w:cs="Arial"/>
-          <w:lang w:val="sk-SK"/>
-        </w:rPr>
-      </w:pPr>
-    </w:p>
-    <w:p>
-      <w:pPr>
-        <w:spacing w:after="0"/>
-        <w:rPr>
-          <w:rFonts w:ascii="Arial" w:hAnsi="Arial" w:cs="Arial"/>
-          <w:lang w:val="sk-SK"/>
-        </w:rPr>
-      </w:pPr>
-      <w:r>
-        <w:rPr>
-          <w:rFonts w:ascii="Arial" w:hAnsi="Arial" w:cs="Arial"/>
-          <w:lang w:val="sk-SK"/>
-        </w:rPr>
-        <w:t>DEFS -&gt; static type id I</w:t>
+        <w:t>v prípade že sa inicializuje, tak uložíme vzhodnotený výraz</w:t>
+      </w:r>
+    </w:p>
+    <w:p>
+      <w:pPr>
+        <w:spacing w:after="0"/>
+        <w:rPr>
+          <w:rFonts w:ascii="Arial" w:hAnsi="Arial" w:cs="Arial"/>
+          <w:lang w:val="sk-SK"/>
+        </w:rPr>
+      </w:pPr>
+      <w:r>
+        <w:rPr>
+          <w:rFonts w:ascii="Arial" w:hAnsi="Arial" w:cs="Arial"/>
+          <w:lang w:val="sk-SK"/>
+        </w:rPr>
+        <w:t>I -&gt; ε</w:t>
+      </w:r>
+      <w:r>
+        <w:rPr>
+          <w:rFonts w:ascii="Arial" w:hAnsi="Arial" w:cs="Arial"/>
+          <w:lang w:val="sk-SK"/>
+        </w:rPr>
+        <w:tab/>
+      </w:r>
+      <w:r>
+        <w:rPr>
+          <w:rFonts w:ascii="Arial" w:hAnsi="Arial" w:cs="Arial"/>
+          <w:lang w:val="sk-SK"/>
+        </w:rPr>
+        <w:tab/>
+      </w:r>
+      <w:r>
+        <w:rPr>
+          <w:rFonts w:ascii="Arial" w:hAnsi="Arial" w:cs="Arial"/>
+          <w:lang w:val="sk-SK"/>
+        </w:rPr>
+        <w:tab/>
       </w:r>
       <w:r>
         <w:rPr>
@@ -791,52 +1097,90 @@
           <w:rFonts w:ascii="Arial" w:hAnsi="Arial" w:cs="Arial"/>
           <w:lang w:val="sk-SK"/>
         </w:rPr>
-        <w:t xml:space="preserve">definicia je s povinnými terminálmi </w:t>
-      </w:r>
-      <w:r>
-        <w:rPr>
-          <w:rFonts w:ascii="Arial" w:hAnsi="Arial" w:cs="Arial"/>
-          <w:b/>
-          <w:lang w:val="sk-SK"/>
-        </w:rPr>
-        <w:t>static, type, id</w:t>
-      </w:r>
-    </w:p>
-    <w:p>
-      <w:pPr>
-        <w:spacing w:after="0"/>
-        <w:rPr>
-          <w:rFonts w:ascii="Arial" w:hAnsi="Arial" w:cs="Arial"/>
-          <w:lang w:val="sk-SK"/>
-        </w:rPr>
-      </w:pPr>
-      <w:r>
-        <w:rPr>
-          <w:rFonts w:ascii="Arial" w:hAnsi="Arial" w:cs="Arial"/>
-          <w:lang w:val="sk-SK"/>
-        </w:rPr>
-        <w:t xml:space="preserve">I -&gt; = </w:t>
-      </w:r>
-      <w:r>
-        <w:rPr>
-          <w:rFonts w:ascii="Arial" w:hAnsi="Arial" w:cs="Arial"/>
-          <w:lang w:val="sk-SK"/>
-        </w:rPr>
-        <w:t>E</w:t>
-      </w:r>
-      <w:r>
-        <w:rPr>
-          <w:rFonts w:ascii="Arial" w:hAnsi="Arial" w:cs="Arial"/>
-          <w:lang w:val="sk-SK"/>
-        </w:rPr>
-        <w:tab/>
-      </w:r>
-      <w:r>
-        <w:rPr>
-          <w:rFonts w:ascii="Arial" w:hAnsi="Arial" w:cs="Arial"/>
-          <w:lang w:val="sk-SK"/>
-        </w:rPr>
-        <w:tab/>
+        <w:t>ak je len deklarácia</w:t>
+      </w:r>
+      <w:r>
+        <w:rPr>
+          <w:rFonts w:ascii="Arial" w:hAnsi="Arial" w:cs="Arial"/>
+          <w:lang w:val="sk-SK"/>
+        </w:rPr>
+        <w:t>, inicializácia sa vynecháva</w:t>
+      </w:r>
+    </w:p>
+    <w:p>
+      <w:pPr>
+        <w:spacing w:after="0"/>
+        <w:rPr>
+          <w:rFonts w:ascii="Arial" w:hAnsi="Arial" w:cs="Arial"/>
+          <w:lang w:val="sk-SK"/>
+        </w:rPr>
+      </w:pPr>
+      <w:r>
+        <w:rPr>
+          <w:rFonts w:ascii="Arial" w:hAnsi="Arial" w:cs="Arial"/>
+          <w:lang w:val="sk-SK"/>
+        </w:rPr>
+        <w:t>DEFC -&gt; type id I</w:t>
+      </w:r>
+    </w:p>
+    <w:p>
+      <w:pPr>
+        <w:spacing w:after="0"/>
+        <w:rPr>
+          <w:rFonts w:ascii="Arial" w:hAnsi="Arial" w:cs="Arial"/>
+          <w:lang w:val="sk-SK"/>
+        </w:rPr>
+      </w:pPr>
+    </w:p>
+    <w:p>
+      <w:pPr>
+        <w:spacing w:after="0"/>
+        <w:rPr>
+          <w:rFonts w:ascii="Arial" w:hAnsi="Arial" w:cs="Arial"/>
+          <w:lang w:val="sk-SK"/>
+        </w:rPr>
+      </w:pPr>
+      <w:r>
+        <w:rPr>
+          <w:rFonts w:ascii="Arial" w:hAnsi="Arial" w:cs="Arial"/>
+          <w:lang w:val="sk-SK"/>
+        </w:rPr>
+        <w:t>F -&gt; static type</w:t>
+      </w:r>
+      <w:r>
+        <w:rPr>
+          <w:rFonts w:ascii="Arial" w:hAnsi="Arial" w:cs="Arial"/>
+          <w:lang w:val="sk-SK"/>
+        </w:rPr>
+        <w:t xml:space="preserve"> id</w:t>
+      </w:r>
+      <w:r>
+        <w:rPr>
+          <w:rFonts w:ascii="Arial" w:hAnsi="Arial" w:cs="Arial"/>
+          <w:lang w:val="sk-SK"/>
+        </w:rPr>
+        <w:t>f</w:t>
+      </w:r>
+      <w:r>
+        <w:rPr>
+          <w:rFonts w:ascii="Arial" w:hAnsi="Arial" w:cs="Arial"/>
+          <w:lang w:val="sk-SK"/>
+        </w:rPr>
+        <w:t xml:space="preserve"> ( AL</w:t>
+      </w:r>
+      <w:r>
+        <w:rPr>
+          <w:rFonts w:ascii="Arial" w:hAnsi="Arial" w:cs="Arial"/>
+          <w:lang w:val="sk-SK"/>
+        </w:rPr>
+        <w:t xml:space="preserve"> )</w:t>
+      </w:r>
+      <w:r>
+        <w:rPr>
+          <w:rFonts w:ascii="Arial" w:hAnsi="Arial" w:cs="Arial"/>
+          <w:lang w:val="sk-SK"/>
+        </w:rPr>
+        <w:t xml:space="preserve"> S</w:t>
       </w:r>
       <w:r>
         <w:rPr>
@@ -858,52 +1202,288 @@
           <w:rFonts w:ascii="Arial" w:hAnsi="Arial" w:cs="Arial"/>
           <w:lang w:val="sk-SK"/>
         </w:rPr>
-        <w:t>v prípade že sa inicializuje, tak uložíme vzhodnotený výraz</w:t>
-      </w:r>
-    </w:p>
-    <w:p>
-      <w:pPr>
-        <w:spacing w:after="0"/>
-        <w:rPr>
-          <w:rFonts w:ascii="Arial" w:hAnsi="Arial" w:cs="Arial"/>
-          <w:lang w:val="sk-SK"/>
-        </w:rPr>
-      </w:pPr>
-      <w:r>
-        <w:rPr>
-          <w:rFonts w:ascii="Arial" w:hAnsi="Arial" w:cs="Arial"/>
-          <w:lang w:val="sk-SK"/>
-        </w:rPr>
-        <w:t>I -&gt; ε</w:t>
-      </w:r>
-      <w:r>
-        <w:rPr>
-          <w:rFonts w:ascii="Arial" w:hAnsi="Arial" w:cs="Arial"/>
-          <w:lang w:val="sk-SK"/>
-        </w:rPr>
-        <w:tab/>
-      </w:r>
-      <w:r>
-        <w:rPr>
-          <w:rFonts w:ascii="Arial" w:hAnsi="Arial" w:cs="Arial"/>
-          <w:lang w:val="sk-SK"/>
-        </w:rPr>
-        <w:tab/>
-      </w:r>
-      <w:r>
-        <w:rPr>
-          <w:rFonts w:ascii="Arial" w:hAnsi="Arial" w:cs="Arial"/>
-          <w:lang w:val="sk-SK"/>
-        </w:rPr>
-        <w:tab/>
-      </w:r>
-      <w:r>
-        <w:rPr>
-          <w:rFonts w:ascii="Arial" w:hAnsi="Arial" w:cs="Arial"/>
-          <w:lang w:val="sk-SK"/>
-        </w:rPr>
-        <w:tab/>
-        <w:t>//</w:t>
+        <w:t>type je návratový typ funkcie, id jej identifikátor</w:t>
+      </w:r>
+    </w:p>
+    <w:p>
+      <w:pPr>
+        <w:spacing w:after="0"/>
+        <w:rPr>
+          <w:rFonts w:ascii="Arial" w:hAnsi="Arial" w:cs="Arial"/>
+          <w:lang w:val="sk-SK"/>
+        </w:rPr>
+      </w:pPr>
+      <w:r>
+        <w:rPr>
+          <w:rFonts w:ascii="Arial" w:hAnsi="Arial" w:cs="Arial"/>
+          <w:lang w:val="sk-SK"/>
+        </w:rPr>
+        <w:t>AL -&gt; AD ALE</w:t>
+      </w:r>
+      <w:r>
+        <w:rPr>
+          <w:rFonts w:ascii="Arial" w:hAnsi="Arial" w:cs="Arial"/>
+          <w:lang w:val="sk-SK"/>
+        </w:rPr>
+        <w:tab/>
+      </w:r>
+      <w:r>
+        <w:rPr>
+          <w:rFonts w:ascii="Arial" w:hAnsi="Arial" w:cs="Arial"/>
+          <w:lang w:val="sk-SK"/>
+        </w:rPr>
+        <w:tab/>
+      </w:r>
+      <w:r>
+        <w:rPr>
+          <w:rFonts w:ascii="Arial" w:hAnsi="Arial" w:cs="Arial"/>
+          <w:lang w:val="sk-SK"/>
+        </w:rPr>
+        <w:tab/>
+      </w:r>
+    </w:p>
+    <w:p>
+      <w:pPr>
+        <w:spacing w:after="0"/>
+        <w:rPr>
+          <w:rFonts w:ascii="Arial" w:hAnsi="Arial" w:cs="Arial"/>
+          <w:lang w:val="sk-SK"/>
+        </w:rPr>
+      </w:pPr>
+      <w:r>
+        <w:rPr>
+          <w:rFonts w:ascii="Arial" w:hAnsi="Arial" w:cs="Arial"/>
+          <w:lang w:val="sk-SK"/>
+        </w:rPr>
+        <w:t>AL -&gt; ε</w:t>
+      </w:r>
+      <w:r>
+        <w:rPr>
+          <w:rFonts w:ascii="Arial" w:hAnsi="Arial" w:cs="Arial"/>
+          <w:lang w:val="sk-SK"/>
+        </w:rPr>
+        <w:tab/>
+      </w:r>
+      <w:r>
+        <w:rPr>
+          <w:rFonts w:ascii="Arial" w:hAnsi="Arial" w:cs="Arial"/>
+          <w:lang w:val="sk-SK"/>
+        </w:rPr>
+        <w:tab/>
+      </w:r>
+      <w:r>
+        <w:rPr>
+          <w:rFonts w:ascii="Arial" w:hAnsi="Arial" w:cs="Arial"/>
+          <w:lang w:val="sk-SK"/>
+        </w:rPr>
+        <w:tab/>
+      </w:r>
+      <w:r>
+        <w:rPr>
+          <w:rFonts w:ascii="Arial" w:hAnsi="Arial" w:cs="Arial"/>
+          <w:lang w:val="sk-SK"/>
+        </w:rPr>
+        <w:tab/>
+        <w:t>// v prípade že je argument len jeden</w:t>
+      </w:r>
+    </w:p>
+    <w:p>
+      <w:pPr>
+        <w:spacing w:after="0"/>
+        <w:rPr>
+          <w:rFonts w:ascii="Arial" w:hAnsi="Arial" w:cs="Arial"/>
+          <w:lang w:val="sk-SK"/>
+        </w:rPr>
+      </w:pPr>
+      <w:r>
+        <w:rPr>
+          <w:rFonts w:ascii="Arial" w:hAnsi="Arial" w:cs="Arial"/>
+          <w:lang w:val="sk-SK"/>
+        </w:rPr>
+        <w:t>ALE -&gt; , AD ALE</w:t>
+      </w:r>
+      <w:r>
+        <w:rPr>
+          <w:rFonts w:ascii="Arial" w:hAnsi="Arial" w:cs="Arial"/>
+          <w:lang w:val="sk-SK"/>
+        </w:rPr>
+        <w:tab/>
+      </w:r>
+      <w:r>
+        <w:rPr>
+          <w:rFonts w:ascii="Arial" w:hAnsi="Arial" w:cs="Arial"/>
+          <w:lang w:val="sk-SK"/>
+        </w:rPr>
+        <w:tab/>
+        <w:t>// oddelíme čiarkou a nasleduje ďalší argument i s deklaráciou</w:t>
+      </w:r>
+    </w:p>
+    <w:p>
+      <w:pPr>
+        <w:spacing w:after="0"/>
+        <w:rPr>
+          <w:rFonts w:ascii="Arial" w:hAnsi="Arial" w:cs="Arial"/>
+          <w:lang w:val="sk-SK"/>
+        </w:rPr>
+      </w:pPr>
+      <w:r>
+        <w:rPr>
+          <w:rFonts w:ascii="Arial" w:hAnsi="Arial" w:cs="Arial"/>
+          <w:lang w:val="sk-SK"/>
+        </w:rPr>
+        <w:t>ALE -&gt; ε</w:t>
+      </w:r>
+    </w:p>
+    <w:p>
+      <w:pPr>
+        <w:spacing w:after="0"/>
+        <w:rPr>
+          <w:rFonts w:ascii="Arial" w:hAnsi="Arial" w:cs="Arial"/>
+          <w:lang w:val="sk-SK"/>
+        </w:rPr>
+      </w:pPr>
+      <w:r>
+        <w:rPr>
+          <w:rFonts w:ascii="Arial" w:hAnsi="Arial" w:cs="Arial"/>
+          <w:lang w:val="sk-SK"/>
+        </w:rPr>
+        <w:t>AD -&gt; type id</w:t>
+      </w:r>
+    </w:p>
+    <w:p>
+      <w:pPr>
+        <w:spacing w:after="0"/>
+        <w:rPr>
+          <w:rFonts w:ascii="Arial" w:hAnsi="Arial" w:cs="Arial"/>
+          <w:lang w:val="sk-SK"/>
+        </w:rPr>
+      </w:pPr>
+    </w:p>
+    <w:p>
+      <w:pPr>
+        <w:spacing w:after="0"/>
+        <w:rPr>
+          <w:rFonts w:ascii="Arial" w:hAnsi="Arial" w:cs="Arial"/>
+          <w:lang w:val="sk-SK"/>
+        </w:rPr>
+      </w:pPr>
+      <w:r>
+        <w:rPr>
+          <w:rFonts w:ascii="Arial" w:hAnsi="Arial" w:cs="Arial"/>
+          <w:lang w:val="sk-SK"/>
+        </w:rPr>
+        <w:t>S -&gt; { S }</w:t>
+      </w:r>
+      <w:r>
+        <w:rPr>
+          <w:rFonts w:ascii="Arial" w:hAnsi="Arial" w:cs="Arial"/>
+          <w:lang w:val="sk-SK"/>
+        </w:rPr>
+        <w:tab/>
+      </w:r>
+      <w:r>
+        <w:rPr>
+          <w:rFonts w:ascii="Arial" w:hAnsi="Arial" w:cs="Arial"/>
+          <w:lang w:val="sk-SK"/>
+        </w:rPr>
+        <w:tab/>
+      </w:r>
+      <w:r>
+        <w:rPr>
+          <w:rFonts w:ascii="Arial" w:hAnsi="Arial" w:cs="Arial"/>
+          <w:lang w:val="sk-SK"/>
+        </w:rPr>
+        <w:tab/>
+      </w:r>
+      <w:r>
+        <w:rPr>
+          <w:rFonts w:ascii="Arial" w:hAnsi="Arial" w:cs="Arial"/>
+          <w:lang w:val="sk-SK"/>
+        </w:rPr>
+        <w:t>// výraz to složený výraz</w:t>
+      </w:r>
+    </w:p>
+    <w:p>
+      <w:pPr>
+        <w:spacing w:after="0"/>
+        <w:rPr>
+          <w:rFonts w:ascii="Arial" w:hAnsi="Arial" w:cs="Arial"/>
+          <w:lang w:val="sk-SK"/>
+        </w:rPr>
+      </w:pPr>
+      <w:r>
+        <w:rPr>
+          <w:rFonts w:ascii="Arial" w:hAnsi="Arial" w:cs="Arial"/>
+          <w:lang w:val="sk-SK"/>
+        </w:rPr>
+        <w:t xml:space="preserve">S -&gt; if ( E ) S else </w:t>
+      </w:r>
+      <w:r>
+        <w:rPr>
+          <w:rFonts w:ascii="Arial" w:hAnsi="Arial" w:cs="Arial"/>
+          <w:lang w:val="sk-SK"/>
+        </w:rPr>
+        <w:t>S</w:t>
+      </w:r>
+      <w:r>
+        <w:rPr>
+          <w:rFonts w:ascii="Arial" w:hAnsi="Arial" w:cs="Arial"/>
+          <w:lang w:val="sk-SK"/>
+        </w:rPr>
+        <w:tab/>
+      </w:r>
+      <w:r>
+        <w:rPr>
+          <w:rFonts w:ascii="Arial" w:hAnsi="Arial" w:cs="Arial"/>
+          <w:lang w:val="sk-SK"/>
+        </w:rPr>
+        <w:tab/>
+        <w:t>// vetva if, zatiaľ bez rozšírenia, teda nutný else</w:t>
+      </w:r>
+    </w:p>
+    <w:p>
+      <w:pPr>
+        <w:spacing w:after="0"/>
+        <w:rPr>
+          <w:rFonts w:ascii="Arial" w:hAnsi="Arial" w:cs="Arial"/>
+          <w:lang w:val="sk-SK"/>
+        </w:rPr>
+      </w:pPr>
+      <w:r>
+        <w:rPr>
+          <w:rFonts w:ascii="Arial" w:hAnsi="Arial" w:cs="Arial"/>
+          <w:lang w:val="sk-SK"/>
+        </w:rPr>
+        <w:t>S -&gt; while ( E ) S</w:t>
+      </w:r>
+      <w:r>
+        <w:rPr>
+          <w:rFonts w:ascii="Arial" w:hAnsi="Arial" w:cs="Arial"/>
+          <w:lang w:val="sk-SK"/>
+        </w:rPr>
+        <w:tab/>
+      </w:r>
+      <w:r>
+        <w:rPr>
+          <w:rFonts w:ascii="Arial" w:hAnsi="Arial" w:cs="Arial"/>
+          <w:lang w:val="sk-SK"/>
+        </w:rPr>
+        <w:tab/>
+      </w:r>
+    </w:p>
+    <w:p>
+      <w:pPr>
+        <w:spacing w:after="0"/>
+        <w:rPr>
+          <w:rFonts w:ascii="Arial" w:hAnsi="Arial" w:cs="Arial"/>
+        </w:rPr>
+      </w:pPr>
+      <w:r>
+        <w:rPr>
+          <w:rFonts w:ascii="Arial" w:hAnsi="Arial" w:cs="Arial"/>
+          <w:lang w:val="sk-SK"/>
+        </w:rPr>
+        <w:t>S -&gt; return E</w:t>
       </w:r>
       <w:r>
         <w:rPr>
@@ -915,62 +1495,105 @@
       <w:r>
         <w:rPr>
           <w:rFonts w:ascii="Arial" w:hAnsi="Arial" w:cs="Arial"/>
-          <w:lang w:val="sk-SK"/>
-        </w:rPr>
-        <w:t>ak je len deklarácia</w:t>
-      </w:r>
-      <w:r>
-        <w:rPr>
-          <w:rFonts w:ascii="Arial" w:hAnsi="Arial" w:cs="Arial"/>
-          <w:lang w:val="sk-SK"/>
-        </w:rPr>
-        <w:t>, inicializácia sa vynecháva</w:t>
-      </w:r>
-    </w:p>
-    <w:p>
-      <w:pPr>
-        <w:spacing w:after="0"/>
-        <w:rPr>
-          <w:rFonts w:ascii="Arial" w:hAnsi="Arial" w:cs="Arial"/>
-          <w:lang w:val="sk-SK"/>
-        </w:rPr>
-      </w:pPr>
-    </w:p>
-    <w:p>
-      <w:pPr>
-        <w:spacing w:after="0"/>
-        <w:rPr>
-          <w:rFonts w:ascii="Arial" w:hAnsi="Arial" w:cs="Arial"/>
-          <w:lang w:val="sk-SK"/>
-        </w:rPr>
-      </w:pPr>
-      <w:r>
-        <w:rPr>
-          <w:rFonts w:ascii="Arial" w:hAnsi="Arial" w:cs="Arial"/>
-          <w:lang w:val="sk-SK"/>
-        </w:rPr>
-        <w:t>F -&gt; static type</w:t>
-      </w:r>
-      <w:r>
-        <w:rPr>
-          <w:rFonts w:ascii="Arial" w:hAnsi="Arial" w:cs="Arial"/>
-          <w:lang w:val="sk-SK"/>
-        </w:rPr>
-        <w:t xml:space="preserve"> id</w:t>
-      </w:r>
-      <w:r>
-        <w:rPr>
-          <w:rFonts w:ascii="Arial" w:hAnsi="Arial" w:cs="Arial"/>
-          <w:lang w:val="sk-SK"/>
-        </w:rPr>
-        <w:t>f</w:t>
-      </w:r>
-      <w:r>
-        <w:rPr>
-          <w:rFonts w:ascii="Arial" w:hAnsi="Arial" w:cs="Arial"/>
-          <w:lang w:val="sk-SK"/>
-        </w:rPr>
-        <w:t xml:space="preserve"> ( AL</w:t>
+        </w:rPr>
+        <w:t>;</w:t>
+      </w:r>
+    </w:p>
+    <w:p>
+      <w:pPr>
+        <w:spacing w:after="0"/>
+        <w:rPr>
+          <w:rFonts w:ascii="Arial" w:hAnsi="Arial" w:cs="Arial"/>
+          <w:lang w:val="sk-SK"/>
+        </w:rPr>
+      </w:pPr>
+      <w:r>
+        <w:rPr>
+          <w:rFonts w:ascii="Arial" w:hAnsi="Arial" w:cs="Arial"/>
+          <w:lang w:val="sk-SK"/>
+        </w:rPr>
+        <w:t>S -&gt; DEFC</w:t>
+      </w:r>
+      <w:r>
+        <w:rPr>
+          <w:rFonts w:ascii="Arial" w:hAnsi="Arial" w:cs="Arial"/>
+          <w:lang w:val="sk-SK"/>
+        </w:rPr>
+        <w:t xml:space="preserve"> ;</w:t>
+      </w:r>
+      <w:r>
+        <w:rPr>
+          <w:rFonts w:ascii="Arial" w:hAnsi="Arial" w:cs="Arial"/>
+          <w:lang w:val="sk-SK"/>
+        </w:rPr>
+        <w:t xml:space="preserve"> S</w:t>
+      </w:r>
+      <w:r>
+        <w:rPr>
+          <w:rFonts w:ascii="Arial" w:hAnsi="Arial" w:cs="Arial"/>
+          <w:lang w:val="sk-SK"/>
+        </w:rPr>
+        <w:tab/>
+      </w:r>
+      <w:r>
+        <w:rPr>
+          <w:rFonts w:ascii="Arial" w:hAnsi="Arial" w:cs="Arial"/>
+          <w:lang w:val="sk-SK"/>
+        </w:rPr>
+        <w:tab/>
+      </w:r>
+    </w:p>
+    <w:p>
+      <w:pPr>
+        <w:rPr>
+          <w:rFonts w:ascii="Arial" w:hAnsi="Arial" w:cs="Arial"/>
+          <w:lang w:val="sk-SK"/>
+        </w:rPr>
+      </w:pPr>
+      <w:r>
+        <w:rPr>
+          <w:rFonts w:ascii="Arial" w:hAnsi="Arial" w:cs="Arial"/>
+          <w:lang w:val="sk-SK"/>
+        </w:rPr>
+        <w:br w:type="page"/>
+      </w:r>
+    </w:p>
+    <w:p>
+      <w:pPr>
+        <w:spacing w:after="0"/>
+        <w:rPr>
+          <w:rFonts w:ascii="Arial" w:hAnsi="Arial" w:cs="Arial"/>
+          <w:lang w:val="sk-SK"/>
+        </w:rPr>
+      </w:pPr>
+      <w:r>
+        <w:rPr>
+          <w:rFonts w:ascii="Arial" w:hAnsi="Arial" w:cs="Arial"/>
+          <w:lang w:val="sk-SK"/>
+        </w:rPr>
+        <w:lastRenderedPageBreak/>
+        <w:t xml:space="preserve">S -&gt; </w:t>
+      </w:r>
+      <w:r>
+        <w:rPr>
+          <w:rFonts w:ascii="Arial" w:hAnsi="Arial" w:cs="Arial"/>
+          <w:lang w:val="sk-SK"/>
+        </w:rPr>
+        <w:t>ifj.</w:t>
+      </w:r>
+      <w:r>
+        <w:rPr>
+          <w:rFonts w:ascii="Arial" w:hAnsi="Arial" w:cs="Arial"/>
+          <w:lang w:val="sk-SK"/>
+        </w:rPr>
+        <w:t xml:space="preserve">print( </w:t>
+      </w:r>
+      <w:r>
+        <w:rPr>
+          <w:rFonts w:ascii="Arial" w:hAnsi="Arial" w:cs="Arial"/>
+          <w:lang w:val="sk-SK"/>
+        </w:rPr>
+        <w:t>E OUT</w:t>
       </w:r>
       <w:r>
         <w:rPr>
@@ -984,15 +1607,7 @@
           <w:rFonts w:ascii="Arial" w:hAnsi="Arial" w:cs="Arial"/>
           <w:lang w:val="sk-SK"/>
         </w:rPr>
-        <w:t xml:space="preserve"> S</w:t>
-      </w:r>
-      <w:r>
-        <w:rPr>
-          <w:rFonts w:ascii="Arial" w:hAnsi="Arial" w:cs="Arial"/>
-          <w:lang w:val="sk-SK"/>
-        </w:rPr>
-        <w:tab/>
-        <w:t>//</w:t>
+        <w:t xml:space="preserve"> ;</w:t>
       </w:r>
       <w:r>
         <w:rPr>
@@ -1006,136 +1621,39 @@
           <w:rFonts w:ascii="Arial" w:hAnsi="Arial" w:cs="Arial"/>
           <w:lang w:val="sk-SK"/>
         </w:rPr>
-        <w:t>type je návratový typ funkcie, id jej identifikátor</w:t>
-      </w:r>
-    </w:p>
-    <w:p>
-      <w:pPr>
-        <w:spacing w:after="0"/>
-        <w:rPr>
-          <w:rFonts w:ascii="Arial" w:hAnsi="Arial" w:cs="Arial"/>
-          <w:lang w:val="sk-SK"/>
-        </w:rPr>
-      </w:pPr>
-      <w:r>
-        <w:rPr>
-          <w:rFonts w:ascii="Arial" w:hAnsi="Arial" w:cs="Arial"/>
-          <w:lang w:val="sk-SK"/>
-        </w:rPr>
-        <w:t>AL -&gt; AD ALE</w:t>
-      </w:r>
-      <w:r>
-        <w:rPr>
-          <w:rFonts w:ascii="Arial" w:hAnsi="Arial" w:cs="Arial"/>
-          <w:lang w:val="sk-SK"/>
-        </w:rPr>
-        <w:tab/>
-      </w:r>
-      <w:r>
-        <w:rPr>
-          <w:rFonts w:ascii="Arial" w:hAnsi="Arial" w:cs="Arial"/>
-          <w:lang w:val="sk-SK"/>
-        </w:rPr>
-        <w:tab/>
-      </w:r>
-      <w:r>
-        <w:rPr>
-          <w:rFonts w:ascii="Arial" w:hAnsi="Arial" w:cs="Arial"/>
-          <w:lang w:val="sk-SK"/>
-        </w:rPr>
-        <w:tab/>
-      </w:r>
-    </w:p>
-    <w:p>
-      <w:pPr>
-        <w:spacing w:after="0"/>
-        <w:rPr>
-          <w:rFonts w:ascii="Arial" w:hAnsi="Arial" w:cs="Arial"/>
-          <w:lang w:val="sk-SK"/>
-        </w:rPr>
-      </w:pPr>
-      <w:r>
-        <w:rPr>
-          <w:rFonts w:ascii="Arial" w:hAnsi="Arial" w:cs="Arial"/>
-          <w:lang w:val="sk-SK"/>
-        </w:rPr>
-        <w:t>AL -&gt; ε</w:t>
-      </w:r>
-      <w:r>
-        <w:rPr>
-          <w:rFonts w:ascii="Arial" w:hAnsi="Arial" w:cs="Arial"/>
-          <w:lang w:val="sk-SK"/>
-        </w:rPr>
-        <w:tab/>
-      </w:r>
-      <w:r>
-        <w:rPr>
-          <w:rFonts w:ascii="Arial" w:hAnsi="Arial" w:cs="Arial"/>
-          <w:lang w:val="sk-SK"/>
-        </w:rPr>
-        <w:tab/>
-      </w:r>
-      <w:r>
-        <w:rPr>
-          <w:rFonts w:ascii="Arial" w:hAnsi="Arial" w:cs="Arial"/>
-          <w:lang w:val="sk-SK"/>
-        </w:rPr>
-        <w:tab/>
-      </w:r>
-      <w:r>
-        <w:rPr>
-          <w:rFonts w:ascii="Arial" w:hAnsi="Arial" w:cs="Arial"/>
-          <w:lang w:val="sk-SK"/>
-        </w:rPr>
-        <w:tab/>
-        <w:t>// v prípade že je argument len jeden</w:t>
-      </w:r>
-    </w:p>
-    <w:p>
-      <w:pPr>
-        <w:spacing w:after="0"/>
-        <w:rPr>
-          <w:rFonts w:ascii="Arial" w:hAnsi="Arial" w:cs="Arial"/>
-          <w:lang w:val="sk-SK"/>
-        </w:rPr>
-      </w:pPr>
-      <w:r>
-        <w:rPr>
-          <w:rFonts w:ascii="Arial" w:hAnsi="Arial" w:cs="Arial"/>
-          <w:lang w:val="sk-SK"/>
-        </w:rPr>
-        <w:t>ALE -&gt; , AD ALE</w:t>
-      </w:r>
-      <w:r>
-        <w:rPr>
-          <w:rFonts w:ascii="Arial" w:hAnsi="Arial" w:cs="Arial"/>
-          <w:lang w:val="sk-SK"/>
-        </w:rPr>
-        <w:tab/>
-      </w:r>
-      <w:r>
-        <w:rPr>
-          <w:rFonts w:ascii="Arial" w:hAnsi="Arial" w:cs="Arial"/>
-          <w:lang w:val="sk-SK"/>
-        </w:rPr>
-        <w:tab/>
-        <w:t>// oddelíme čiarkou a nasleduje ďalší argument i s deklaráciou</w:t>
-      </w:r>
-    </w:p>
-    <w:p>
-      <w:pPr>
-        <w:spacing w:after="0"/>
-        <w:rPr>
-          <w:rFonts w:ascii="Arial" w:hAnsi="Arial" w:cs="Arial"/>
-          <w:lang w:val="sk-SK"/>
-        </w:rPr>
-      </w:pPr>
-      <w:r>
-        <w:rPr>
-          <w:rFonts w:ascii="Arial" w:hAnsi="Arial" w:cs="Arial"/>
-          <w:lang w:val="sk-SK"/>
-        </w:rPr>
-        <w:t xml:space="preserve">ALE -&gt; </w:t>
+        <w:t>S</w:t>
+      </w:r>
+    </w:p>
+    <w:p>
+      <w:pPr>
+        <w:spacing w:after="0"/>
+        <w:rPr>
+          <w:rFonts w:ascii="Arial" w:hAnsi="Arial" w:cs="Arial"/>
+          <w:lang w:val="sk-SK"/>
+        </w:rPr>
+      </w:pPr>
+      <w:r>
+        <w:rPr>
+          <w:rFonts w:ascii="Arial" w:hAnsi="Arial" w:cs="Arial"/>
+          <w:lang w:val="sk-SK"/>
+        </w:rPr>
+        <w:t>OUT -&gt; + E OUT</w:t>
+      </w:r>
+    </w:p>
+    <w:p>
+      <w:pPr>
+        <w:spacing w:after="0"/>
+        <w:rPr>
+          <w:rFonts w:ascii="Arial" w:hAnsi="Arial" w:cs="Arial"/>
+          <w:lang w:val="sk-SK"/>
+        </w:rPr>
+      </w:pPr>
+      <w:r>
+        <w:rPr>
+          <w:rFonts w:ascii="Arial" w:hAnsi="Arial" w:cs="Arial"/>
+          <w:lang w:val="sk-SK"/>
+        </w:rPr>
+        <w:t xml:space="preserve">OUT -&gt; </w:t>
       </w:r>
       <w:r>
         <w:rPr>
@@ -1158,104 +1676,17 @@
           <w:rFonts w:ascii="Arial" w:hAnsi="Arial" w:cs="Arial"/>
           <w:lang w:val="sk-SK"/>
         </w:rPr>
-        <w:t>AD -&gt; type id</w:t>
-      </w:r>
-      <w:bookmarkStart w:id="0" w:name="_GoBack"/>
-      <w:bookmarkEnd w:id="0"/>
-    </w:p>
-    <w:p>
-      <w:pPr>
-        <w:spacing w:after="0"/>
-        <w:rPr>
-          <w:rFonts w:ascii="Arial" w:hAnsi="Arial" w:cs="Arial"/>
-          <w:lang w:val="sk-SK"/>
-        </w:rPr>
-      </w:pPr>
-    </w:p>
-    <w:p>
-      <w:pPr>
-        <w:spacing w:after="0"/>
-        <w:rPr>
-          <w:rFonts w:ascii="Arial" w:hAnsi="Arial" w:cs="Arial"/>
-          <w:lang w:val="sk-SK"/>
-        </w:rPr>
-      </w:pPr>
-      <w:r>
-        <w:rPr>
-          <w:rFonts w:ascii="Arial" w:hAnsi="Arial" w:cs="Arial"/>
-          <w:lang w:val="sk-SK"/>
-        </w:rPr>
-        <w:t>S -&gt; { S }</w:t>
-      </w:r>
-      <w:r>
-        <w:rPr>
-          <w:rFonts w:ascii="Arial" w:hAnsi="Arial" w:cs="Arial"/>
-          <w:lang w:val="sk-SK"/>
-        </w:rPr>
-        <w:tab/>
-      </w:r>
-      <w:r>
-        <w:rPr>
-          <w:rFonts w:ascii="Arial" w:hAnsi="Arial" w:cs="Arial"/>
-          <w:lang w:val="sk-SK"/>
-        </w:rPr>
-        <w:tab/>
-      </w:r>
-      <w:r>
-        <w:rPr>
-          <w:rFonts w:ascii="Arial" w:hAnsi="Arial" w:cs="Arial"/>
-          <w:lang w:val="sk-SK"/>
-        </w:rPr>
-        <w:tab/>
-      </w:r>
-    </w:p>
-    <w:p>
-      <w:pPr>
-        <w:spacing w:after="0"/>
-        <w:rPr>
-          <w:rFonts w:ascii="Arial" w:hAnsi="Arial" w:cs="Arial"/>
-          <w:lang w:val="sk-SK"/>
-        </w:rPr>
-      </w:pPr>
-      <w:r>
-        <w:rPr>
-          <w:rFonts w:ascii="Arial" w:hAnsi="Arial" w:cs="Arial"/>
-          <w:lang w:val="sk-SK"/>
-        </w:rPr>
-        <w:t>S -&gt; if ( E ) else S</w:t>
-      </w:r>
-    </w:p>
-    <w:p>
-      <w:pPr>
-        <w:spacing w:after="0"/>
-        <w:rPr>
-          <w:rFonts w:ascii="Arial" w:hAnsi="Arial" w:cs="Arial"/>
-          <w:lang w:val="sk-SK"/>
-        </w:rPr>
-      </w:pPr>
-      <w:r>
-        <w:rPr>
-          <w:rFonts w:ascii="Arial" w:hAnsi="Arial" w:cs="Arial"/>
-          <w:lang w:val="sk-SK"/>
-        </w:rPr>
-        <w:t>S -&gt; while ( E ) S</w:t>
-      </w:r>
-    </w:p>
-    <w:p>
-      <w:pPr>
-        <w:spacing w:after="0"/>
-        <w:rPr>
-          <w:rFonts w:ascii="Arial" w:hAnsi="Arial" w:cs="Arial"/>
-          <w:lang w:val="sk-SK"/>
-        </w:rPr>
-      </w:pPr>
-      <w:r>
-        <w:rPr>
-          <w:rFonts w:ascii="Arial" w:hAnsi="Arial" w:cs="Arial"/>
-          <w:lang w:val="sk-SK"/>
-        </w:rPr>
-        <w:t>S -&gt; return E</w:t>
-      </w:r>
+        <w:tab/>
+      </w:r>
+    </w:p>
+    <w:p>
+      <w:pPr>
+        <w:spacing w:after="0"/>
+        <w:rPr>
+          <w:rFonts w:ascii="Arial" w:hAnsi="Arial" w:cs="Arial"/>
+          <w:lang w:val="sk-SK"/>
+        </w:rPr>
+      </w:pPr>
     </w:p>
     <w:p>
       <w:pPr>
@@ -2090,7 +2521,7 @@
 </file>
 
 <file path=customXml/itemProps1.xml><?xml version="1.0" encoding="utf-8"?>
-<ds:datastoreItem xmlns:ds="http://schemas.openxmlformats.org/officeDocument/2006/customXml" ds:itemID="{06192653-81BA-4649-B8EC-E6BE21460A7A}">
+<ds:datastoreItem xmlns:ds="http://schemas.openxmlformats.org/officeDocument/2006/customXml" ds:itemID="{2954D3F5-6A90-4624-B341-650498D85EEA}">
   <ds:schemaRefs>
     <ds:schemaRef ds:uri="http://schemas.openxmlformats.org/officeDocument/2006/bibliography"/>
   </ds:schemaRefs>

</xml_diff>

<commit_message>
Oprava + nieco nove
</commit_message>
<xml_diff>
--- a/Non-source/grammar_nazi.docx
+++ b/Non-source/grammar_nazi.docx
@@ -359,9 +359,39 @@
         <w:spacing w:after="0"/>
         <w:rPr>
           <w:rFonts w:ascii="Arial" w:hAnsi="Arial" w:cs="Arial"/>
+          <w:lang w:val="sk-SK"/>
+        </w:rPr>
+      </w:pPr>
+      <w:r>
+        <w:rPr>
+          <w:rFonts w:ascii="Arial" w:hAnsi="Arial" w:cs="Arial"/>
           <w:b/>
           <w:lang w:val="sk-SK"/>
         </w:rPr>
+        <w:t xml:space="preserve">I </w:t>
+      </w:r>
+      <w:r>
+        <w:rPr>
+          <w:rFonts w:ascii="Arial" w:hAnsi="Arial" w:cs="Arial"/>
+          <w:lang w:val="sk-SK"/>
+        </w:rPr>
+        <w:t>–</w:t>
+      </w:r>
+      <w:r>
+        <w:rPr>
+          <w:rFonts w:ascii="Arial" w:hAnsi="Arial" w:cs="Arial"/>
+          <w:lang w:val="sk-SK"/>
+        </w:rPr>
+        <w:t xml:space="preserve"> inicializácia</w:t>
+      </w:r>
+    </w:p>
+    <w:p>
+      <w:pPr>
+        <w:spacing w:after="0"/>
+        <w:rPr>
+          <w:rFonts w:ascii="Arial" w:hAnsi="Arial" w:cs="Arial"/>
+          <w:lang w:val="sk-SK"/>
+        </w:rPr>
       </w:pPr>
       <w:r>
         <w:rPr>
@@ -369,21 +399,14 @@
           <w:b/>
           <w:lang w:val="sk-SK"/>
         </w:rPr>
-        <w:t xml:space="preserve">I </w:t>
-      </w:r>
-      <w:r>
-        <w:rPr>
-          <w:rFonts w:ascii="Arial" w:hAnsi="Arial" w:cs="Arial"/>
-          <w:lang w:val="sk-SK"/>
-        </w:rPr>
-        <w:t>–</w:t>
-      </w:r>
-      <w:r>
-        <w:rPr>
-          <w:rFonts w:ascii="Arial" w:hAnsi="Arial" w:cs="Arial"/>
-          <w:lang w:val="sk-SK"/>
-        </w:rPr>
-        <w:t xml:space="preserve"> inicializácia</w:t>
+        <w:t>VAL</w:t>
+      </w:r>
+      <w:r>
+        <w:rPr>
+          <w:rFonts w:ascii="Arial" w:hAnsi="Arial" w:cs="Arial"/>
+          <w:lang w:val="sk-SK"/>
+        </w:rPr>
+        <w:t>– argumenty volanej funckie</w:t>
       </w:r>
     </w:p>
     <w:p>
@@ -400,26 +423,46 @@
           <w:b/>
           <w:lang w:val="sk-SK"/>
         </w:rPr>
-        <w:t>OUT</w:t>
-      </w:r>
-      <w:r>
-        <w:rPr>
-          <w:rFonts w:ascii="Arial" w:hAnsi="Arial" w:cs="Arial"/>
-          <w:lang w:val="sk-SK"/>
-        </w:rPr>
-        <w:t xml:space="preserve"> - output</w:t>
-      </w:r>
-      <w:bookmarkStart w:id="0" w:name="_GoBack"/>
-      <w:bookmarkEnd w:id="0"/>
-    </w:p>
-    <w:p>
-      <w:pPr>
-        <w:spacing w:after="0"/>
-        <w:rPr>
-          <w:rFonts w:ascii="Arial" w:hAnsi="Arial" w:cs="Arial"/>
-          <w:lang w:val="sk-SK"/>
-        </w:rPr>
-      </w:pPr>
+        <w:t xml:space="preserve">VAL1 </w:t>
+      </w:r>
+      <w:r>
+        <w:rPr>
+          <w:rFonts w:ascii="Arial" w:hAnsi="Arial" w:cs="Arial"/>
+          <w:lang w:val="sk-SK"/>
+        </w:rPr>
+        <w:t>– rozsirenie argumentov</w:t>
+      </w:r>
+    </w:p>
+    <w:p>
+      <w:pPr>
+        <w:spacing w:after="0"/>
+        <w:rPr>
+          <w:rFonts w:ascii="Arial" w:hAnsi="Arial" w:cs="Arial"/>
+          <w:lang w:val="sk-SK"/>
+        </w:rPr>
+      </w:pPr>
+      <w:r>
+        <w:rPr>
+          <w:rFonts w:ascii="Arial" w:hAnsi="Arial" w:cs="Arial"/>
+          <w:b/>
+          <w:lang w:val="sk-SK"/>
+        </w:rPr>
+        <w:t xml:space="preserve">VS </w:t>
+      </w:r>
+      <w:r>
+        <w:rPr>
+          <w:rFonts w:ascii="Arial" w:hAnsi="Arial" w:cs="Arial"/>
+          <w:lang w:val="sk-SK"/>
+        </w:rPr>
+        <w:t xml:space="preserve">– vysledna </w:t>
+      </w:r>
+      <w:r>
+        <w:rPr>
+          <w:rFonts w:ascii="Arial" w:hAnsi="Arial" w:cs="Arial"/>
+          <w:lang w:val="sk-SK"/>
+        </w:rPr>
+        <w:t>hodnota, detto priradenia</w:t>
+      </w:r>
     </w:p>
     <w:p>
       <w:pPr>
@@ -1009,6 +1052,18 @@
           <w:rFonts w:ascii="Arial" w:hAnsi="Arial" w:cs="Arial"/>
           <w:lang w:val="sk-SK"/>
         </w:rPr>
+        <w:t xml:space="preserve"> </w:t>
+      </w:r>
+      <w:r>
+        <w:rPr>
+          <w:rFonts w:ascii="Arial" w:hAnsi="Arial" w:cs="Arial"/>
+        </w:rPr>
+        <w:t>;</w:t>
+      </w:r>
+      <w:r>
+        <w:rPr>
+          <w:rFonts w:ascii="Arial" w:hAnsi="Arial" w:cs="Arial"/>
+        </w:rPr>
         <w:tab/>
       </w:r>
       <w:r>
@@ -1061,6 +1116,13 @@
           <w:rFonts w:ascii="Arial" w:hAnsi="Arial" w:cs="Arial"/>
           <w:lang w:val="sk-SK"/>
         </w:rPr>
+        <w:t xml:space="preserve"> ;</w:t>
+      </w:r>
+      <w:r>
+        <w:rPr>
+          <w:rFonts w:ascii="Arial" w:hAnsi="Arial" w:cs="Arial"/>
+          <w:lang w:val="sk-SK"/>
+        </w:rPr>
         <w:tab/>
       </w:r>
       <w:r>
@@ -1545,33 +1607,115 @@
     </w:p>
     <w:p>
       <w:pPr>
-        <w:rPr>
-          <w:rFonts w:ascii="Arial" w:hAnsi="Arial" w:cs="Arial"/>
-          <w:lang w:val="sk-SK"/>
-        </w:rPr>
-      </w:pPr>
-      <w:r>
-        <w:rPr>
-          <w:rFonts w:ascii="Arial" w:hAnsi="Arial" w:cs="Arial"/>
-          <w:lang w:val="sk-SK"/>
-        </w:rPr>
-        <w:br w:type="page"/>
-      </w:r>
-    </w:p>
-    <w:p>
-      <w:pPr>
-        <w:spacing w:after="0"/>
-        <w:rPr>
-          <w:rFonts w:ascii="Arial" w:hAnsi="Arial" w:cs="Arial"/>
-          <w:lang w:val="sk-SK"/>
-        </w:rPr>
-      </w:pPr>
-      <w:r>
-        <w:rPr>
-          <w:rFonts w:ascii="Arial" w:hAnsi="Arial" w:cs="Arial"/>
-          <w:lang w:val="sk-SK"/>
-        </w:rPr>
-        <w:lastRenderedPageBreak/>
+        <w:spacing w:after="0"/>
+        <w:rPr>
+          <w:rFonts w:ascii="Arial" w:hAnsi="Arial" w:cs="Arial"/>
+          <w:lang w:val="sk-SK"/>
+        </w:rPr>
+      </w:pPr>
+      <w:r>
+        <w:rPr>
+          <w:rFonts w:ascii="Arial" w:hAnsi="Arial" w:cs="Arial"/>
+          <w:lang w:val="sk-SK"/>
+        </w:rPr>
+        <w:t xml:space="preserve">S -&gt; id = </w:t>
+      </w:r>
+      <w:r>
+        <w:rPr>
+          <w:rFonts w:ascii="Arial" w:hAnsi="Arial" w:cs="Arial"/>
+          <w:lang w:val="sk-SK"/>
+        </w:rPr>
+        <w:t>VS</w:t>
+      </w:r>
+      <w:r>
+        <w:rPr>
+          <w:rFonts w:ascii="Arial" w:hAnsi="Arial" w:cs="Arial"/>
+          <w:lang w:val="sk-SK"/>
+        </w:rPr>
+        <w:t xml:space="preserve"> ;</w:t>
+      </w:r>
+      <w:r>
+        <w:rPr>
+          <w:rFonts w:ascii="Arial" w:hAnsi="Arial" w:cs="Arial"/>
+          <w:lang w:val="sk-SK"/>
+        </w:rPr>
+        <w:tab/>
+      </w:r>
+      <w:bookmarkStart w:id="0" w:name="_GoBack"/>
+      <w:bookmarkEnd w:id="0"/>
+      <w:r>
+        <w:rPr>
+          <w:rFonts w:ascii="Arial" w:hAnsi="Arial" w:cs="Arial"/>
+          <w:lang w:val="sk-SK"/>
+        </w:rPr>
+        <w:tab/>
+      </w:r>
+      <w:r>
+        <w:rPr>
+          <w:rFonts w:ascii="Arial" w:hAnsi="Arial" w:cs="Arial"/>
+          <w:lang w:val="sk-SK"/>
+        </w:rPr>
+        <w:tab/>
+        <w:t xml:space="preserve">// </w:t>
+      </w:r>
+      <w:r>
+        <w:rPr>
+          <w:rFonts w:ascii="Arial" w:hAnsi="Arial" w:cs="Arial"/>
+          <w:lang w:val="sk-SK"/>
+        </w:rPr>
+        <w:t xml:space="preserve">do premennej s identifikatorom </w:t>
+      </w:r>
+      <w:r>
+        <w:rPr>
+          <w:rFonts w:ascii="Arial" w:hAnsi="Arial" w:cs="Arial"/>
+          <w:lang w:val="sk-SK"/>
+        </w:rPr>
+        <w:t xml:space="preserve">id priradi </w:t>
+      </w:r>
+      <w:r>
+        <w:rPr>
+          <w:rFonts w:ascii="Arial" w:hAnsi="Arial" w:cs="Arial"/>
+          <w:lang w:val="sk-SK"/>
+        </w:rPr>
+        <w:t>vysledna hodnota</w:t>
+      </w:r>
+    </w:p>
+    <w:p>
+      <w:pPr>
+        <w:spacing w:after="0"/>
+        <w:rPr>
+          <w:rFonts w:ascii="Arial" w:hAnsi="Arial" w:cs="Arial"/>
+          <w:lang w:val="sk-SK"/>
+        </w:rPr>
+      </w:pPr>
+      <w:r>
+        <w:rPr>
+          <w:rFonts w:ascii="Arial" w:hAnsi="Arial" w:cs="Arial"/>
+          <w:lang w:val="sk-SK"/>
+        </w:rPr>
+        <w:t>S -&gt; VS ;</w:t>
+      </w:r>
+      <w:r>
+        <w:rPr>
+          <w:rFonts w:ascii="Arial" w:hAnsi="Arial" w:cs="Arial"/>
+          <w:lang w:val="sk-SK"/>
+        </w:rPr>
+        <w:t xml:space="preserve"> </w:t>
+      </w:r>
+    </w:p>
+    <w:p>
+      <w:pPr>
+        <w:spacing w:after="0"/>
+        <w:rPr>
+          <w:rFonts w:ascii="Arial" w:hAnsi="Arial" w:cs="Arial"/>
+          <w:lang w:val="sk-SK"/>
+        </w:rPr>
+      </w:pPr>
+      <w:r>
+        <w:rPr>
+          <w:rFonts w:ascii="Arial" w:hAnsi="Arial" w:cs="Arial"/>
+          <w:lang w:val="sk-SK"/>
+        </w:rPr>
         <w:t xml:space="preserve">S -&gt; </w:t>
       </w:r>
       <w:r>
@@ -1579,35 +1723,23 @@
           <w:rFonts w:ascii="Arial" w:hAnsi="Arial" w:cs="Arial"/>
           <w:lang w:val="sk-SK"/>
         </w:rPr>
-        <w:t>ifj.</w:t>
-      </w:r>
-      <w:r>
-        <w:rPr>
-          <w:rFonts w:ascii="Arial" w:hAnsi="Arial" w:cs="Arial"/>
-          <w:lang w:val="sk-SK"/>
-        </w:rPr>
-        <w:t xml:space="preserve">print( </w:t>
-      </w:r>
-      <w:r>
-        <w:rPr>
-          <w:rFonts w:ascii="Arial" w:hAnsi="Arial" w:cs="Arial"/>
-          <w:lang w:val="sk-SK"/>
-        </w:rPr>
-        <w:t>E OUT</w:t>
-      </w:r>
-      <w:r>
-        <w:rPr>
-          <w:rFonts w:ascii="Arial" w:hAnsi="Arial" w:cs="Arial"/>
-          <w:lang w:val="sk-SK"/>
-        </w:rPr>
-        <w:t xml:space="preserve"> )</w:t>
-      </w:r>
-      <w:r>
-        <w:rPr>
-          <w:rFonts w:ascii="Arial" w:hAnsi="Arial" w:cs="Arial"/>
-          <w:lang w:val="sk-SK"/>
-        </w:rPr>
-        <w:t xml:space="preserve"> ;</w:t>
+        <w:t>ε</w:t>
+      </w:r>
+    </w:p>
+    <w:p>
+      <w:pPr>
+        <w:spacing w:after="0"/>
+        <w:rPr>
+          <w:rFonts w:ascii="Arial" w:hAnsi="Arial" w:cs="Arial"/>
+          <w:lang w:val="sk-SK"/>
+        </w:rPr>
+      </w:pPr>
+      <w:r>
+        <w:rPr>
+          <w:rFonts w:ascii="Arial" w:hAnsi="Arial" w:cs="Arial"/>
+          <w:lang w:val="sk-SK"/>
+        </w:rPr>
+        <w:t>VS -&gt; E ;</w:t>
       </w:r>
       <w:r>
         <w:rPr>
@@ -1616,44 +1748,87 @@
         </w:rPr>
         <w:t xml:space="preserve"> </w:t>
       </w:r>
-      <w:r>
-        <w:rPr>
-          <w:rFonts w:ascii="Arial" w:hAnsi="Arial" w:cs="Arial"/>
-          <w:lang w:val="sk-SK"/>
-        </w:rPr>
-        <w:t>S</w:t>
-      </w:r>
-    </w:p>
-    <w:p>
-      <w:pPr>
-        <w:spacing w:after="0"/>
-        <w:rPr>
-          <w:rFonts w:ascii="Arial" w:hAnsi="Arial" w:cs="Arial"/>
-          <w:lang w:val="sk-SK"/>
-        </w:rPr>
-      </w:pPr>
-      <w:r>
-        <w:rPr>
-          <w:rFonts w:ascii="Arial" w:hAnsi="Arial" w:cs="Arial"/>
-          <w:lang w:val="sk-SK"/>
-        </w:rPr>
-        <w:t>OUT -&gt; + E OUT</w:t>
-      </w:r>
-    </w:p>
-    <w:p>
-      <w:pPr>
-        <w:spacing w:after="0"/>
-        <w:rPr>
-          <w:rFonts w:ascii="Arial" w:hAnsi="Arial" w:cs="Arial"/>
-          <w:lang w:val="sk-SK"/>
-        </w:rPr>
-      </w:pPr>
-      <w:r>
-        <w:rPr>
-          <w:rFonts w:ascii="Arial" w:hAnsi="Arial" w:cs="Arial"/>
-          <w:lang w:val="sk-SK"/>
-        </w:rPr>
-        <w:t xml:space="preserve">OUT -&gt; </w:t>
+    </w:p>
+    <w:p>
+      <w:pPr>
+        <w:spacing w:after="0"/>
+        <w:rPr>
+          <w:rFonts w:ascii="Arial" w:hAnsi="Arial" w:cs="Arial"/>
+          <w:lang w:val="sk-SK"/>
+        </w:rPr>
+      </w:pPr>
+      <w:r>
+        <w:rPr>
+          <w:rFonts w:ascii="Arial" w:hAnsi="Arial" w:cs="Arial"/>
+          <w:lang w:val="sk-SK"/>
+        </w:rPr>
+        <w:t>VS -&gt; idf(</w:t>
+      </w:r>
+      <w:r>
+        <w:rPr>
+          <w:rFonts w:ascii="Arial" w:hAnsi="Arial" w:cs="Arial"/>
+          <w:lang w:val="sk-SK"/>
+        </w:rPr>
+        <w:t xml:space="preserve"> VAL</w:t>
+      </w:r>
+      <w:r>
+        <w:rPr>
+          <w:rFonts w:ascii="Arial" w:hAnsi="Arial" w:cs="Arial"/>
+          <w:lang w:val="sk-SK"/>
+        </w:rPr>
+        <w:t xml:space="preserve"> </w:t>
+      </w:r>
+      <w:r>
+        <w:rPr>
+          <w:rFonts w:ascii="Arial" w:hAnsi="Arial" w:cs="Arial"/>
+          <w:lang w:val="sk-SK"/>
+        </w:rPr>
+        <w:t>) ;</w:t>
+      </w:r>
+      <w:r>
+        <w:rPr>
+          <w:rFonts w:ascii="Arial" w:hAnsi="Arial" w:cs="Arial"/>
+          <w:lang w:val="sk-SK"/>
+        </w:rPr>
+        <w:t xml:space="preserve"> S</w:t>
+      </w:r>
+      <w:r>
+        <w:rPr>
+          <w:rFonts w:ascii="Arial" w:hAnsi="Arial" w:cs="Arial"/>
+          <w:lang w:val="sk-SK"/>
+        </w:rPr>
+        <w:tab/>
+      </w:r>
+      <w:r>
+        <w:rPr>
+          <w:rFonts w:ascii="Arial" w:hAnsi="Arial" w:cs="Arial"/>
+          <w:lang w:val="sk-SK"/>
+        </w:rPr>
+        <w:tab/>
+        <w:t xml:space="preserve">// argumenty volanej funckie </w:t>
+      </w:r>
+    </w:p>
+    <w:p>
+      <w:pPr>
+        <w:tabs>
+          <w:tab w:val="left" w:pos="708"/>
+          <w:tab w:val="left" w:pos="1416"/>
+          <w:tab w:val="left" w:pos="2124"/>
+          <w:tab w:val="left" w:pos="2832"/>
+          <w:tab w:val="left" w:pos="3510"/>
+        </w:tabs>
+        <w:spacing w:after="0"/>
+        <w:rPr>
+          <w:rFonts w:ascii="Arial" w:hAnsi="Arial" w:cs="Arial"/>
+          <w:lang w:val="sk-SK"/>
+        </w:rPr>
+      </w:pPr>
+      <w:r>
+        <w:rPr>
+          <w:rFonts w:ascii="Arial" w:hAnsi="Arial" w:cs="Arial"/>
+          <w:lang w:val="sk-SK"/>
+        </w:rPr>
+        <w:t xml:space="preserve">VAL -&gt; </w:t>
       </w:r>
       <w:r>
         <w:rPr>
@@ -1662,40 +1837,97 @@
         </w:rPr>
         <w:t>ε</w:t>
       </w:r>
-    </w:p>
-    <w:p>
-      <w:pPr>
-        <w:spacing w:after="0"/>
-        <w:rPr>
-          <w:rFonts w:ascii="Arial" w:hAnsi="Arial" w:cs="Arial"/>
-          <w:lang w:val="sk-SK"/>
-        </w:rPr>
-      </w:pPr>
-      <w:r>
-        <w:rPr>
-          <w:rFonts w:ascii="Arial" w:hAnsi="Arial" w:cs="Arial"/>
-          <w:lang w:val="sk-SK"/>
-        </w:rPr>
-        <w:tab/>
-      </w:r>
-    </w:p>
-    <w:p>
-      <w:pPr>
-        <w:spacing w:after="0"/>
-        <w:rPr>
-          <w:rFonts w:ascii="Arial" w:hAnsi="Arial" w:cs="Arial"/>
-          <w:lang w:val="sk-SK"/>
-        </w:rPr>
-      </w:pPr>
-    </w:p>
-    <w:p>
-      <w:pPr>
-        <w:spacing w:after="0"/>
-        <w:rPr>
-          <w:rFonts w:ascii="Arial" w:hAnsi="Arial" w:cs="Arial"/>
-          <w:lang w:val="sk-SK"/>
-        </w:rPr>
-      </w:pPr>
+      <w:r>
+        <w:rPr>
+          <w:rFonts w:ascii="Arial" w:hAnsi="Arial" w:cs="Arial"/>
+          <w:lang w:val="sk-SK"/>
+        </w:rPr>
+        <w:tab/>
+      </w:r>
+      <w:r>
+        <w:rPr>
+          <w:rFonts w:ascii="Arial" w:hAnsi="Arial" w:cs="Arial"/>
+          <w:lang w:val="sk-SK"/>
+        </w:rPr>
+        <w:tab/>
+      </w:r>
+      <w:r>
+        <w:rPr>
+          <w:rFonts w:ascii="Arial" w:hAnsi="Arial" w:cs="Arial"/>
+          <w:lang w:val="sk-SK"/>
+        </w:rPr>
+        <w:tab/>
+        <w:t>// volame funkciu bey argumentov</w:t>
+      </w:r>
+    </w:p>
+    <w:p>
+      <w:pPr>
+        <w:spacing w:after="0"/>
+        <w:rPr>
+          <w:rFonts w:ascii="Arial" w:hAnsi="Arial" w:cs="Arial"/>
+          <w:lang w:val="sk-SK"/>
+        </w:rPr>
+      </w:pPr>
+      <w:r>
+        <w:rPr>
+          <w:rFonts w:ascii="Arial" w:hAnsi="Arial" w:cs="Arial"/>
+          <w:lang w:val="sk-SK"/>
+        </w:rPr>
+        <w:t>VAL -&gt; E VAL1</w:t>
+      </w:r>
+      <w:r>
+        <w:rPr>
+          <w:rFonts w:ascii="Arial" w:hAnsi="Arial" w:cs="Arial"/>
+          <w:lang w:val="sk-SK"/>
+        </w:rPr>
+        <w:tab/>
+      </w:r>
+      <w:r>
+        <w:rPr>
+          <w:rFonts w:ascii="Arial" w:hAnsi="Arial" w:cs="Arial"/>
+          <w:lang w:val="sk-SK"/>
+        </w:rPr>
+        <w:tab/>
+      </w:r>
+    </w:p>
+    <w:p>
+      <w:pPr>
+        <w:spacing w:after="0"/>
+        <w:rPr>
+          <w:rFonts w:ascii="Arial" w:hAnsi="Arial" w:cs="Arial"/>
+          <w:lang w:val="sk-SK"/>
+        </w:rPr>
+      </w:pPr>
+      <w:r>
+        <w:rPr>
+          <w:rFonts w:ascii="Arial" w:hAnsi="Arial" w:cs="Arial"/>
+          <w:lang w:val="sk-SK"/>
+        </w:rPr>
+        <w:t>VAL1 -&gt; , E VAL1</w:t>
+      </w:r>
+    </w:p>
+    <w:p>
+      <w:pPr>
+        <w:spacing w:after="0"/>
+        <w:rPr>
+          <w:rFonts w:ascii="Arial" w:hAnsi="Arial" w:cs="Arial"/>
+          <w:lang w:val="sk-SK"/>
+        </w:rPr>
+      </w:pPr>
+      <w:r>
+        <w:rPr>
+          <w:rFonts w:ascii="Arial" w:hAnsi="Arial" w:cs="Arial"/>
+          <w:lang w:val="sk-SK"/>
+        </w:rPr>
+        <w:t xml:space="preserve">VAL1 -&gt; </w:t>
+      </w:r>
+      <w:r>
+        <w:rPr>
+          <w:rFonts w:ascii="Arial" w:hAnsi="Arial" w:cs="Arial"/>
+          <w:lang w:val="sk-SK"/>
+        </w:rPr>
+        <w:t>ε</w:t>
+      </w:r>
     </w:p>
     <w:p>
       <w:pPr>
@@ -1717,7 +1949,7 @@
     </w:p>
     <w:sectPr>
       <w:pgSz w:w="11906" w:h="16838"/>
-      <w:pgMar w:top="1417" w:right="1417" w:bottom="1417" w:left="1417" w:header="708" w:footer="708" w:gutter="0"/>
+      <w:pgMar w:top="284" w:right="1418" w:bottom="284" w:left="1418" w:header="709" w:footer="709" w:gutter="0"/>
       <w:cols w:space="708"/>
       <w:docGrid w:linePitch="360"/>
     </w:sectPr>
@@ -2521,7 +2753,7 @@
 </file>
 
 <file path=customXml/itemProps1.xml><?xml version="1.0" encoding="utf-8"?>
-<ds:datastoreItem xmlns:ds="http://schemas.openxmlformats.org/officeDocument/2006/customXml" ds:itemID="{2954D3F5-6A90-4624-B341-650498D85EEA}">
+<ds:datastoreItem xmlns:ds="http://schemas.openxmlformats.org/officeDocument/2006/customXml" ds:itemID="{059795E9-67FD-4EDB-A733-AF31FA976D25}">
   <ds:schemaRefs>
     <ds:schemaRef ds:uri="http://schemas.openxmlformats.org/officeDocument/2006/bibliography"/>
   </ds:schemaRefs>

</xml_diff>